<commit_message>
upload 10장 프로그래밍 언어 활용.docx 10장 129~130
</commit_message>
<xml_diff>
--- a/실기/9장 소프트웨어 개발 보안 구축.docx
+++ b/실기/9장 소프트웨어 개발 보안 구축.docx
@@ -239,19 +239,11 @@
           <w:rFonts w:asciiTheme="majorHAnsi" w:eastAsiaTheme="majorHAnsi" w:hAnsiTheme="majorHAnsi"/>
         </w:rPr>
       </w:pPr>
-      <w:proofErr w:type="spellStart"/>
-      <w:r>
-        <w:rPr>
-          <w:rFonts w:asciiTheme="majorHAnsi" w:eastAsiaTheme="majorHAnsi" w:hAnsiTheme="majorHAnsi" w:hint="eastAsia"/>
-        </w:rPr>
-        <w:t>시큐어</w:t>
-      </w:r>
-      <w:proofErr w:type="spellEnd"/>
-      <w:r>
-        <w:rPr>
-          <w:rFonts w:asciiTheme="majorHAnsi" w:eastAsiaTheme="majorHAnsi" w:hAnsiTheme="majorHAnsi" w:hint="eastAsia"/>
-        </w:rPr>
-        <w:t xml:space="preserve"> 코딩 </w:t>
+      <w:r>
+        <w:rPr>
+          <w:rFonts w:asciiTheme="majorHAnsi" w:eastAsiaTheme="majorHAnsi" w:hAnsiTheme="majorHAnsi" w:hint="eastAsia"/>
+        </w:rPr>
+        <w:t xml:space="preserve">시큐어 코딩 </w:t>
       </w:r>
       <w:r>
         <w:rPr>
@@ -366,19 +358,11 @@
         </w:rPr>
         <w:t xml:space="preserve">/ </w:t>
       </w:r>
-      <w:proofErr w:type="spellStart"/>
-      <w:r>
-        <w:rPr>
-          <w:rFonts w:asciiTheme="majorHAnsi" w:eastAsiaTheme="majorHAnsi" w:hAnsiTheme="majorHAnsi" w:hint="eastAsia"/>
-        </w:rPr>
-        <w:t>크로스사이트스크립팅</w:t>
-      </w:r>
-      <w:proofErr w:type="spellEnd"/>
-      <w:r>
-        <w:rPr>
-          <w:rFonts w:asciiTheme="majorHAnsi" w:eastAsiaTheme="majorHAnsi" w:hAnsiTheme="majorHAnsi" w:hint="eastAsia"/>
-        </w:rPr>
-        <w:t xml:space="preserve"> / 운영체제 명령어 삽입 </w:t>
+      <w:r>
+        <w:rPr>
+          <w:rFonts w:asciiTheme="majorHAnsi" w:eastAsiaTheme="majorHAnsi" w:hAnsiTheme="majorHAnsi" w:hint="eastAsia"/>
+        </w:rPr>
+        <w:t xml:space="preserve">크로스사이트스크립팅 / 운영체제 명령어 삽입 </w:t>
       </w:r>
       <w:r>
         <w:rPr>
@@ -414,35 +398,7 @@
         <w:rPr>
           <w:rFonts w:asciiTheme="majorHAnsi" w:eastAsiaTheme="majorHAnsi" w:hAnsiTheme="majorHAnsi" w:hint="eastAsia"/>
         </w:rPr>
-        <w:t xml:space="preserve">주소로 </w:t>
-      </w:r>
-      <w:proofErr w:type="spellStart"/>
-      <w:r>
-        <w:rPr>
-          <w:rFonts w:asciiTheme="majorHAnsi" w:eastAsiaTheme="majorHAnsi" w:hAnsiTheme="majorHAnsi" w:hint="eastAsia"/>
-        </w:rPr>
-        <w:t>자동접속</w:t>
-      </w:r>
-      <w:proofErr w:type="spellEnd"/>
-      <w:r>
-        <w:rPr>
-          <w:rFonts w:asciiTheme="majorHAnsi" w:eastAsiaTheme="majorHAnsi" w:hAnsiTheme="majorHAnsi" w:hint="eastAsia"/>
-        </w:rPr>
-        <w:t xml:space="preserve"> 연결 / 메모리 버퍼 </w:t>
-      </w:r>
-      <w:proofErr w:type="spellStart"/>
-      <w:r>
-        <w:rPr>
-          <w:rFonts w:asciiTheme="majorHAnsi" w:eastAsiaTheme="majorHAnsi" w:hAnsiTheme="majorHAnsi" w:hint="eastAsia"/>
-        </w:rPr>
-        <w:t>오버플로</w:t>
-      </w:r>
-      <w:proofErr w:type="spellEnd"/>
-      <w:r>
-        <w:rPr>
-          <w:rFonts w:asciiTheme="majorHAnsi" w:eastAsiaTheme="majorHAnsi" w:hAnsiTheme="majorHAnsi" w:hint="eastAsia"/>
-        </w:rPr>
-        <w:t xml:space="preserve"> </w:t>
+        <w:t xml:space="preserve">주소로 자동접속 연결 / 메모리 버퍼 오버플로 </w:t>
       </w:r>
     </w:p>
     <w:p>
@@ -577,21 +533,7 @@
         <w:rPr>
           <w:rFonts w:asciiTheme="majorHAnsi" w:eastAsiaTheme="majorHAnsi" w:hAnsiTheme="majorHAnsi" w:hint="eastAsia"/>
         </w:rPr>
-        <w:t xml:space="preserve">중요정보 </w:t>
-      </w:r>
-      <w:proofErr w:type="spellStart"/>
-      <w:r>
-        <w:rPr>
-          <w:rFonts w:asciiTheme="majorHAnsi" w:eastAsiaTheme="majorHAnsi" w:hAnsiTheme="majorHAnsi" w:hint="eastAsia"/>
-        </w:rPr>
-        <w:t>평문</w:t>
-      </w:r>
-      <w:proofErr w:type="spellEnd"/>
-      <w:r>
-        <w:rPr>
-          <w:rFonts w:asciiTheme="majorHAnsi" w:eastAsiaTheme="majorHAnsi" w:hAnsiTheme="majorHAnsi" w:hint="eastAsia"/>
-        </w:rPr>
-        <w:t xml:space="preserve"> 저장 및 전송 </w:t>
+        <w:t xml:space="preserve">중요정보 평문 저장 및 전송 </w:t>
       </w:r>
       <w:r>
         <w:rPr>
@@ -599,19 +541,11 @@
         </w:rPr>
         <w:t xml:space="preserve">/ </w:t>
       </w:r>
-      <w:proofErr w:type="spellStart"/>
-      <w:r>
-        <w:rPr>
-          <w:rFonts w:asciiTheme="majorHAnsi" w:eastAsiaTheme="majorHAnsi" w:hAnsiTheme="majorHAnsi" w:hint="eastAsia"/>
-        </w:rPr>
-        <w:t>하드코드</w:t>
-      </w:r>
-      <w:proofErr w:type="spellEnd"/>
-      <w:r>
-        <w:rPr>
-          <w:rFonts w:asciiTheme="majorHAnsi" w:eastAsiaTheme="majorHAnsi" w:hAnsiTheme="majorHAnsi" w:hint="eastAsia"/>
-        </w:rPr>
-        <w:t xml:space="preserve"> 된 암호화 키</w:t>
+      <w:r>
+        <w:rPr>
+          <w:rFonts w:asciiTheme="majorHAnsi" w:eastAsiaTheme="majorHAnsi" w:hAnsiTheme="majorHAnsi" w:hint="eastAsia"/>
+        </w:rPr>
+        <w:t>하드코드 된 암호화 키</w:t>
       </w:r>
     </w:p>
     <w:p>
@@ -695,21 +629,7 @@
         <w:rPr>
           <w:rFonts w:asciiTheme="majorHAnsi" w:eastAsiaTheme="majorHAnsi" w:hAnsiTheme="majorHAnsi" w:hint="eastAsia"/>
         </w:rPr>
-        <w:t xml:space="preserve">널 포인터 </w:t>
-      </w:r>
-      <w:proofErr w:type="spellStart"/>
-      <w:r>
-        <w:rPr>
-          <w:rFonts w:asciiTheme="majorHAnsi" w:eastAsiaTheme="majorHAnsi" w:hAnsiTheme="majorHAnsi" w:hint="eastAsia"/>
-        </w:rPr>
-        <w:t>역참조</w:t>
-      </w:r>
-      <w:proofErr w:type="spellEnd"/>
-      <w:r>
-        <w:rPr>
-          <w:rFonts w:asciiTheme="majorHAnsi" w:eastAsiaTheme="majorHAnsi" w:hAnsiTheme="majorHAnsi" w:hint="eastAsia"/>
-        </w:rPr>
-        <w:t xml:space="preserve"> </w:t>
+        <w:t xml:space="preserve">널 포인터 역참조 </w:t>
       </w:r>
       <w:r>
         <w:rPr>
@@ -819,21 +739,12 @@
           <w:lang w:val="el-GR"/>
         </w:rPr>
       </w:pPr>
-      <w:proofErr w:type="spellStart"/>
-      <w:r>
-        <w:rPr>
-          <w:rFonts w:asciiTheme="majorHAnsi" w:eastAsiaTheme="majorHAnsi" w:hAnsiTheme="majorHAnsi" w:hint="eastAsia"/>
-          <w:lang w:val="el-GR"/>
-        </w:rPr>
-        <w:t>캡슐화의</w:t>
-      </w:r>
-      <w:proofErr w:type="spellEnd"/>
-      <w:r>
-        <w:rPr>
-          <w:rFonts w:asciiTheme="majorHAnsi" w:eastAsiaTheme="majorHAnsi" w:hAnsiTheme="majorHAnsi" w:hint="eastAsia"/>
-          <w:lang w:val="el-GR"/>
-        </w:rPr>
-        <w:t xml:space="preserve"> 보안 약점</w:t>
+      <w:r>
+        <w:rPr>
+          <w:rFonts w:asciiTheme="majorHAnsi" w:eastAsiaTheme="majorHAnsi" w:hAnsiTheme="majorHAnsi" w:hint="eastAsia"/>
+          <w:lang w:val="el-GR"/>
+        </w:rPr>
+        <w:t>캡슐화의 보안 약점</w:t>
       </w:r>
     </w:p>
     <w:p>
@@ -862,23 +773,7 @@
           <w:rFonts w:asciiTheme="majorHAnsi" w:eastAsiaTheme="majorHAnsi" w:hAnsiTheme="majorHAnsi" w:hint="eastAsia"/>
           <w:lang w:val="el-GR"/>
         </w:rPr>
-        <w:t xml:space="preserve">제거되지 않고 남은 </w:t>
-      </w:r>
-      <w:proofErr w:type="spellStart"/>
-      <w:r>
-        <w:rPr>
-          <w:rFonts w:asciiTheme="majorHAnsi" w:eastAsiaTheme="majorHAnsi" w:hAnsiTheme="majorHAnsi" w:hint="eastAsia"/>
-          <w:lang w:val="el-GR"/>
-        </w:rPr>
-        <w:t>디보그</w:t>
-      </w:r>
-      <w:proofErr w:type="spellEnd"/>
-      <w:r>
-        <w:rPr>
-          <w:rFonts w:asciiTheme="majorHAnsi" w:eastAsiaTheme="majorHAnsi" w:hAnsiTheme="majorHAnsi" w:hint="eastAsia"/>
-          <w:lang w:val="el-GR"/>
-        </w:rPr>
-        <w:t xml:space="preserve"> 코드 </w:t>
+        <w:t xml:space="preserve">제거되지 않고 남은 디보그 코드 </w:t>
       </w:r>
       <w:r>
         <w:rPr>
@@ -901,21 +796,12 @@
         </w:rPr>
         <w:t xml:space="preserve">/ Public </w:t>
       </w:r>
-      <w:proofErr w:type="spellStart"/>
-      <w:r>
-        <w:rPr>
-          <w:rFonts w:asciiTheme="majorHAnsi" w:eastAsiaTheme="majorHAnsi" w:hAnsiTheme="majorHAnsi" w:hint="eastAsia"/>
-          <w:lang w:val="el-GR"/>
-        </w:rPr>
-        <w:t>메소드로부터</w:t>
-      </w:r>
-      <w:proofErr w:type="spellEnd"/>
-      <w:r>
-        <w:rPr>
-          <w:rFonts w:asciiTheme="majorHAnsi" w:eastAsiaTheme="majorHAnsi" w:hAnsiTheme="majorHAnsi" w:hint="eastAsia"/>
-          <w:lang w:val="el-GR"/>
-        </w:rPr>
-        <w:t xml:space="preserve"> 반환된private 배열 </w:t>
+      <w:r>
+        <w:rPr>
+          <w:rFonts w:asciiTheme="majorHAnsi" w:eastAsiaTheme="majorHAnsi" w:hAnsiTheme="majorHAnsi" w:hint="eastAsia"/>
+          <w:lang w:val="el-GR"/>
+        </w:rPr>
+        <w:t xml:space="preserve">메소드로부터 반환된private 배열 </w:t>
       </w:r>
       <w:r>
         <w:rPr>
@@ -958,23 +844,7 @@
           <w:rFonts w:asciiTheme="majorHAnsi" w:eastAsiaTheme="majorHAnsi" w:hAnsiTheme="majorHAnsi" w:hint="eastAsia"/>
           <w:lang w:val="el-GR"/>
         </w:rPr>
-        <w:t xml:space="preserve">접근 </w:t>
-      </w:r>
-      <w:proofErr w:type="spellStart"/>
-      <w:r>
-        <w:rPr>
-          <w:rFonts w:asciiTheme="majorHAnsi" w:eastAsiaTheme="majorHAnsi" w:hAnsiTheme="majorHAnsi" w:hint="eastAsia"/>
-          <w:lang w:val="el-GR"/>
-        </w:rPr>
-        <w:t>제어자</w:t>
-      </w:r>
-      <w:proofErr w:type="spellEnd"/>
-      <w:r>
-        <w:rPr>
-          <w:rFonts w:asciiTheme="majorHAnsi" w:eastAsiaTheme="majorHAnsi" w:hAnsiTheme="majorHAnsi" w:hint="eastAsia"/>
-          <w:lang w:val="el-GR"/>
-        </w:rPr>
-        <w:t xml:space="preserve"> </w:t>
+        <w:t xml:space="preserve">접근 제어자 </w:t>
       </w:r>
       <w:r>
         <w:rPr>
@@ -988,23 +858,7 @@
           <w:rFonts w:asciiTheme="majorHAnsi" w:eastAsiaTheme="majorHAnsi" w:hAnsiTheme="majorHAnsi" w:hint="eastAsia"/>
           <w:lang w:val="el-GR"/>
         </w:rPr>
-        <w:t xml:space="preserve">외부로부터의 접근을 제한하기 위해 사용되는 </w:t>
-      </w:r>
-      <w:proofErr w:type="spellStart"/>
-      <w:r>
-        <w:rPr>
-          <w:rFonts w:asciiTheme="majorHAnsi" w:eastAsiaTheme="majorHAnsi" w:hAnsiTheme="majorHAnsi" w:hint="eastAsia"/>
-          <w:lang w:val="el-GR"/>
-        </w:rPr>
-        <w:t>예약어</w:t>
-      </w:r>
-      <w:proofErr w:type="spellEnd"/>
-      <w:r>
-        <w:rPr>
-          <w:rFonts w:asciiTheme="majorHAnsi" w:eastAsiaTheme="majorHAnsi" w:hAnsiTheme="majorHAnsi" w:hint="eastAsia"/>
-          <w:lang w:val="el-GR"/>
-        </w:rPr>
-        <w:t xml:space="preserve"> </w:t>
+        <w:t xml:space="preserve">외부로부터의 접근을 제한하기 위해 사용되는 예약어 </w:t>
       </w:r>
     </w:p>
     <w:p>
@@ -1055,23 +909,7 @@
           <w:rFonts w:asciiTheme="majorHAnsi" w:eastAsiaTheme="majorHAnsi" w:hAnsiTheme="majorHAnsi" w:hint="eastAsia"/>
           <w:lang w:val="el-GR"/>
         </w:rPr>
-        <w:t xml:space="preserve">- 중요 정보를 보호하기 위해 </w:t>
-      </w:r>
-      <w:proofErr w:type="spellStart"/>
-      <w:r>
-        <w:rPr>
-          <w:rFonts w:asciiTheme="majorHAnsi" w:eastAsiaTheme="majorHAnsi" w:hAnsiTheme="majorHAnsi" w:hint="eastAsia"/>
-          <w:lang w:val="el-GR"/>
-        </w:rPr>
-        <w:t>평문을</w:t>
-      </w:r>
-      <w:proofErr w:type="spellEnd"/>
-      <w:r>
-        <w:rPr>
-          <w:rFonts w:asciiTheme="majorHAnsi" w:eastAsiaTheme="majorHAnsi" w:hAnsiTheme="majorHAnsi" w:hint="eastAsia"/>
-          <w:lang w:val="el-GR"/>
-        </w:rPr>
-        <w:t xml:space="preserve"> 암호화된 문장으로 만드는 절차 또는 방법</w:t>
+        <w:t>- 중요 정보를 보호하기 위해 평문을 암호화된 문장으로 만드는 절차 또는 방법</w:t>
       </w:r>
     </w:p>
     <w:p>
@@ -1100,23 +938,7 @@
           <w:rFonts w:asciiTheme="majorHAnsi" w:eastAsiaTheme="majorHAnsi" w:hAnsiTheme="majorHAnsi" w:hint="eastAsia"/>
           <w:lang w:val="el-GR"/>
         </w:rPr>
-        <w:t xml:space="preserve">동일한 키로 데이터를 암호화하고 </w:t>
-      </w:r>
-      <w:proofErr w:type="spellStart"/>
-      <w:r>
-        <w:rPr>
-          <w:rFonts w:asciiTheme="majorHAnsi" w:eastAsiaTheme="majorHAnsi" w:hAnsiTheme="majorHAnsi" w:hint="eastAsia"/>
-          <w:lang w:val="el-GR"/>
-        </w:rPr>
-        <w:t>복호화하는</w:t>
-      </w:r>
-      <w:proofErr w:type="spellEnd"/>
-      <w:r>
-        <w:rPr>
-          <w:rFonts w:asciiTheme="majorHAnsi" w:eastAsiaTheme="majorHAnsi" w:hAnsiTheme="majorHAnsi" w:hint="eastAsia"/>
-          <w:lang w:val="el-GR"/>
-        </w:rPr>
-        <w:t xml:space="preserve"> 암호화 기법</w:t>
+        <w:t>동일한 키로 데이터를 암호화하고 복호화하는 암호화 기법</w:t>
       </w:r>
     </w:p>
     <w:p>
@@ -1372,22 +1194,13 @@
           <w:lang w:val="el-GR"/>
         </w:rPr>
       </w:pPr>
-      <w:proofErr w:type="spellStart"/>
       <w:r>
         <w:rPr>
           <w:rFonts w:asciiTheme="majorHAnsi" w:eastAsiaTheme="majorHAnsi" w:hAnsiTheme="majorHAnsi" w:hint="eastAsia"/>
           <w:lang w:val="el-GR"/>
         </w:rPr>
         <w:lastRenderedPageBreak/>
-        <w:t>스머핑</w:t>
-      </w:r>
-      <w:proofErr w:type="spellEnd"/>
-      <w:r>
-        <w:rPr>
-          <w:rFonts w:asciiTheme="majorHAnsi" w:eastAsiaTheme="majorHAnsi" w:hAnsiTheme="majorHAnsi" w:hint="eastAsia"/>
-          <w:lang w:val="el-GR"/>
-        </w:rPr>
-        <w:t xml:space="preserve"> </w:t>
+        <w:t xml:space="preserve">스머핑 </w:t>
       </w:r>
       <w:r>
         <w:rPr>
@@ -1712,21 +1525,12 @@
         </w:rPr>
         <w:t xml:space="preserve">– </w:t>
       </w:r>
-      <w:proofErr w:type="spellStart"/>
-      <w:r>
-        <w:rPr>
-          <w:rFonts w:asciiTheme="majorHAnsi" w:eastAsiaTheme="majorHAnsi" w:hAnsiTheme="majorHAnsi" w:hint="eastAsia"/>
-          <w:lang w:val="el-GR"/>
-        </w:rPr>
-        <w:t>로그인을</w:t>
-      </w:r>
-      <w:proofErr w:type="spellEnd"/>
-      <w:r>
-        <w:rPr>
-          <w:rFonts w:asciiTheme="majorHAnsi" w:eastAsiaTheme="majorHAnsi" w:hAnsiTheme="majorHAnsi" w:hint="eastAsia"/>
-          <w:lang w:val="el-GR"/>
-        </w:rPr>
-        <w:t xml:space="preserve"> 요청한 사용자의 정보를 확인하고 접근 권한을 검증하는 보안 절차</w:t>
+      <w:r>
+        <w:rPr>
+          <w:rFonts w:asciiTheme="majorHAnsi" w:eastAsiaTheme="majorHAnsi" w:hAnsiTheme="majorHAnsi" w:hint="eastAsia"/>
+          <w:lang w:val="el-GR"/>
+        </w:rPr>
+        <w:t>로그인을 요청한 사용자의 정보를 확인하고 접근 권한을 검증하는 보안 절차</w:t>
       </w:r>
     </w:p>
     <w:p>
@@ -1784,23 +1588,7 @@
           <w:rFonts w:asciiTheme="majorHAnsi" w:eastAsiaTheme="majorHAnsi" w:hAnsiTheme="majorHAnsi" w:hint="eastAsia"/>
           <w:lang w:val="el-GR"/>
         </w:rPr>
-        <w:t xml:space="preserve">패스 </w:t>
-      </w:r>
-      <w:proofErr w:type="spellStart"/>
-      <w:r>
-        <w:rPr>
-          <w:rFonts w:asciiTheme="majorHAnsi" w:eastAsiaTheme="majorHAnsi" w:hAnsiTheme="majorHAnsi" w:hint="eastAsia"/>
-          <w:lang w:val="el-GR"/>
-        </w:rPr>
-        <w:t>프레이즈</w:t>
-      </w:r>
-      <w:proofErr w:type="spellEnd"/>
-      <w:r>
-        <w:rPr>
-          <w:rFonts w:asciiTheme="majorHAnsi" w:eastAsiaTheme="majorHAnsi" w:hAnsiTheme="majorHAnsi" w:hint="eastAsia"/>
-          <w:lang w:val="el-GR"/>
-        </w:rPr>
-        <w:t xml:space="preserve"> </w:t>
+        <w:t xml:space="preserve">패스 프레이즈 </w:t>
       </w:r>
       <w:r>
         <w:rPr>
@@ -1809,7 +1597,6 @@
         </w:rPr>
         <w:t xml:space="preserve">/ </w:t>
       </w:r>
-      <w:proofErr w:type="spellStart"/>
       <w:r>
         <w:rPr>
           <w:rFonts w:asciiTheme="majorHAnsi" w:eastAsiaTheme="majorHAnsi" w:hAnsiTheme="majorHAnsi" w:hint="eastAsia"/>
@@ -1817,7 +1604,6 @@
         </w:rPr>
         <w:t>아이핀</w:t>
       </w:r>
-      <w:proofErr w:type="spellEnd"/>
     </w:p>
     <w:p>
       <w:pPr>
@@ -2138,23 +1924,7 @@
           <w:rFonts w:asciiTheme="majorHAnsi" w:eastAsiaTheme="majorHAnsi" w:hAnsiTheme="majorHAnsi" w:hint="eastAsia"/>
           <w:lang w:val="el-GR"/>
         </w:rPr>
-        <w:t xml:space="preserve">남용 </w:t>
-      </w:r>
-      <w:proofErr w:type="spellStart"/>
-      <w:r>
-        <w:rPr>
-          <w:rFonts w:asciiTheme="majorHAnsi" w:eastAsiaTheme="majorHAnsi" w:hAnsiTheme="majorHAnsi" w:hint="eastAsia"/>
-          <w:lang w:val="el-GR"/>
-        </w:rPr>
-        <w:t>드응ㄹ</w:t>
-      </w:r>
-      <w:proofErr w:type="spellEnd"/>
-      <w:r>
-        <w:rPr>
-          <w:rFonts w:asciiTheme="majorHAnsi" w:eastAsiaTheme="majorHAnsi" w:hAnsiTheme="majorHAnsi" w:hint="eastAsia"/>
-          <w:lang w:val="el-GR"/>
-        </w:rPr>
-        <w:t xml:space="preserve"> 실시간으로 탐지하는 </w:t>
+        <w:t xml:space="preserve">남용 드응ㄹ 실시간으로 탐지하는 </w:t>
       </w:r>
       <w:r>
         <w:rPr>
@@ -2424,929 +2194,8 @@
           <w:lang w:val="el-GR"/>
         </w:rPr>
       </w:pPr>
-    </w:p>
-    <w:p>
-      <w:pPr>
-        <w:rPr>
-          <w:rFonts w:asciiTheme="majorHAnsi" w:eastAsiaTheme="majorHAnsi" w:hAnsiTheme="majorHAnsi"/>
-          <w:sz w:val="22"/>
-          <w:shd w:val="pct15" w:color="auto" w:fill="FFFFFF"/>
-          <w:lang w:val="el-GR"/>
-        </w:rPr>
-      </w:pPr>
-      <w:r>
-        <w:rPr>
-          <w:rFonts w:asciiTheme="majorHAnsi" w:eastAsiaTheme="majorHAnsi" w:hAnsiTheme="majorHAnsi"/>
-          <w:sz w:val="22"/>
-          <w:shd w:val="pct15" w:color="auto" w:fill="FFFFFF"/>
-          <w:lang w:val="el-GR"/>
-        </w:rPr>
-        <w:t xml:space="preserve">118 </w:t>
-      </w:r>
-      <w:r>
-        <w:rPr>
-          <w:rFonts w:asciiTheme="majorHAnsi" w:eastAsiaTheme="majorHAnsi" w:hAnsiTheme="majorHAnsi" w:hint="eastAsia"/>
-          <w:sz w:val="22"/>
-          <w:shd w:val="pct15" w:color="auto" w:fill="FFFFFF"/>
-          <w:lang w:val="el-GR"/>
-        </w:rPr>
-        <w:t>데이터 입력 출력</w:t>
-      </w:r>
-    </w:p>
-    <w:p>
-      <w:pPr>
-        <w:rPr>
-          <w:rFonts w:asciiTheme="majorHAnsi" w:eastAsiaTheme="majorHAnsi" w:hAnsiTheme="majorHAnsi"/>
-          <w:lang w:val="el-GR"/>
-        </w:rPr>
-      </w:pPr>
-      <w:r>
-        <w:rPr>
-          <w:rFonts w:asciiTheme="majorHAnsi" w:eastAsiaTheme="majorHAnsi" w:hAnsiTheme="majorHAnsi" w:hint="eastAsia"/>
-          <w:lang w:val="el-GR"/>
-        </w:rPr>
-        <w:t xml:space="preserve">- 키보드로부터 데이터를 </w:t>
-      </w:r>
-      <w:proofErr w:type="spellStart"/>
-      <w:r>
-        <w:rPr>
-          <w:rFonts w:asciiTheme="majorHAnsi" w:eastAsiaTheme="majorHAnsi" w:hAnsiTheme="majorHAnsi" w:hint="eastAsia"/>
-          <w:lang w:val="el-GR"/>
-        </w:rPr>
-        <w:t>입력받아</w:t>
-      </w:r>
-      <w:proofErr w:type="spellEnd"/>
-      <w:r>
-        <w:rPr>
-          <w:rFonts w:asciiTheme="majorHAnsi" w:eastAsiaTheme="majorHAnsi" w:hAnsiTheme="majorHAnsi" w:hint="eastAsia"/>
-          <w:lang w:val="el-GR"/>
-        </w:rPr>
-        <w:t xml:space="preserve"> 화면이나 파일로 출력하는 것</w:t>
-      </w:r>
-    </w:p>
-    <w:p>
-      <w:pPr>
-        <w:rPr>
-          <w:rFonts w:asciiTheme="majorHAnsi" w:eastAsiaTheme="majorHAnsi" w:hAnsiTheme="majorHAnsi"/>
-          <w:lang w:val="el-GR"/>
-        </w:rPr>
-      </w:pPr>
-      <w:r>
-        <w:rPr>
-          <w:rFonts w:asciiTheme="majorHAnsi" w:eastAsiaTheme="majorHAnsi" w:hAnsiTheme="majorHAnsi" w:hint="eastAsia"/>
-          <w:lang w:val="el-GR"/>
-        </w:rPr>
-        <w:t xml:space="preserve">C언어 </w:t>
-      </w:r>
-      <w:r>
-        <w:rPr>
-          <w:rFonts w:asciiTheme="majorHAnsi" w:eastAsiaTheme="majorHAnsi" w:hAnsiTheme="majorHAnsi"/>
-          <w:lang w:val="el-GR"/>
-        </w:rPr>
-        <w:t>– scanf, printf</w:t>
-      </w:r>
-    </w:p>
-    <w:p>
-      <w:pPr>
-        <w:rPr>
-          <w:rFonts w:asciiTheme="majorHAnsi" w:eastAsiaTheme="majorHAnsi" w:hAnsiTheme="majorHAnsi"/>
-          <w:lang w:val="el-GR"/>
-        </w:rPr>
-      </w:pPr>
-      <w:r>
-        <w:rPr>
-          <w:rFonts w:asciiTheme="majorHAnsi" w:eastAsiaTheme="majorHAnsi" w:hAnsiTheme="majorHAnsi"/>
-          <w:lang w:val="el-GR"/>
-        </w:rPr>
-        <w:t>J</w:t>
-      </w:r>
-      <w:r>
-        <w:rPr>
-          <w:rFonts w:asciiTheme="majorHAnsi" w:eastAsiaTheme="majorHAnsi" w:hAnsiTheme="majorHAnsi" w:hint="eastAsia"/>
-          <w:lang w:val="el-GR"/>
-        </w:rPr>
-        <w:t xml:space="preserve">ava </w:t>
-      </w:r>
-      <w:r>
-        <w:rPr>
-          <w:rFonts w:asciiTheme="majorHAnsi" w:eastAsiaTheme="majorHAnsi" w:hAnsiTheme="majorHAnsi"/>
-          <w:lang w:val="el-GR"/>
-        </w:rPr>
-        <w:t>– scanner, nextint, print, printf, println</w:t>
-      </w:r>
-    </w:p>
-    <w:p>
-      <w:pPr>
-        <w:rPr>
-          <w:rFonts w:asciiTheme="majorHAnsi" w:eastAsiaTheme="majorHAnsi" w:hAnsiTheme="majorHAnsi"/>
-          <w:lang w:val="el-GR"/>
-        </w:rPr>
-      </w:pPr>
-    </w:p>
-    <w:p>
-      <w:pPr>
-        <w:rPr>
-          <w:rFonts w:asciiTheme="majorHAnsi" w:eastAsiaTheme="majorHAnsi" w:hAnsiTheme="majorHAnsi"/>
-          <w:sz w:val="22"/>
-          <w:shd w:val="pct15" w:color="auto" w:fill="FFFFFF"/>
-          <w:lang w:val="el-GR"/>
-        </w:rPr>
-      </w:pPr>
-      <w:r>
-        <w:rPr>
-          <w:rFonts w:asciiTheme="majorHAnsi" w:eastAsiaTheme="majorHAnsi" w:hAnsiTheme="majorHAnsi"/>
-          <w:sz w:val="22"/>
-          <w:shd w:val="pct15" w:color="auto" w:fill="FFFFFF"/>
-          <w:lang w:val="el-GR"/>
-        </w:rPr>
-        <w:t xml:space="preserve">119 </w:t>
-      </w:r>
-      <w:proofErr w:type="spellStart"/>
-      <w:r>
-        <w:rPr>
-          <w:rFonts w:asciiTheme="majorHAnsi" w:eastAsiaTheme="majorHAnsi" w:hAnsiTheme="majorHAnsi" w:hint="eastAsia"/>
-          <w:sz w:val="22"/>
-          <w:shd w:val="pct15" w:color="auto" w:fill="FFFFFF"/>
-          <w:lang w:val="el-GR"/>
-        </w:rPr>
-        <w:t>제어문</w:t>
-      </w:r>
-      <w:proofErr w:type="spellEnd"/>
-    </w:p>
-    <w:p>
-      <w:pPr>
-        <w:rPr>
-          <w:rFonts w:asciiTheme="majorHAnsi" w:eastAsiaTheme="majorHAnsi" w:hAnsiTheme="majorHAnsi"/>
-          <w:lang w:val="el-GR"/>
-        </w:rPr>
-      </w:pPr>
-      <w:r>
-        <w:rPr>
-          <w:rFonts w:asciiTheme="majorHAnsi" w:eastAsiaTheme="majorHAnsi" w:hAnsiTheme="majorHAnsi" w:hint="eastAsia"/>
-          <w:lang w:val="el-GR"/>
-        </w:rPr>
-        <w:t xml:space="preserve">- 서술된 순서에 따라 무조건 위에서 아래로 실행되는 프로그램의 순서를 변경할 때 사용하는 명령문 </w:t>
-      </w:r>
-    </w:p>
-    <w:p>
-      <w:pPr>
-        <w:rPr>
-          <w:rFonts w:asciiTheme="majorHAnsi" w:eastAsiaTheme="majorHAnsi" w:hAnsiTheme="majorHAnsi"/>
-          <w:lang w:val="el-GR"/>
-        </w:rPr>
-      </w:pPr>
-      <w:r>
-        <w:rPr>
-          <w:rFonts w:asciiTheme="majorHAnsi" w:eastAsiaTheme="majorHAnsi" w:hAnsiTheme="majorHAnsi" w:hint="eastAsia"/>
-          <w:lang w:val="el-GR"/>
-        </w:rPr>
-        <w:t>배열,</w:t>
-      </w:r>
-      <w:r>
-        <w:rPr>
-          <w:rFonts w:asciiTheme="majorHAnsi" w:eastAsiaTheme="majorHAnsi" w:hAnsiTheme="majorHAnsi"/>
-          <w:lang w:val="el-GR"/>
-        </w:rPr>
-        <w:t xml:space="preserve"> If, Switch, For, While </w:t>
-      </w:r>
-    </w:p>
-    <w:p>
-      <w:pPr>
-        <w:rPr>
-          <w:rFonts w:asciiTheme="majorHAnsi" w:eastAsiaTheme="majorHAnsi" w:hAnsiTheme="majorHAnsi"/>
-          <w:lang w:val="el-GR"/>
-        </w:rPr>
-      </w:pPr>
-    </w:p>
-    <w:p>
-      <w:pPr>
-        <w:rPr>
-          <w:rFonts w:asciiTheme="majorHAnsi" w:eastAsiaTheme="majorHAnsi" w:hAnsiTheme="majorHAnsi"/>
-          <w:sz w:val="22"/>
-          <w:shd w:val="pct15" w:color="auto" w:fill="FFFFFF"/>
-          <w:lang w:val="el-GR"/>
-        </w:rPr>
-      </w:pPr>
-      <w:r>
-        <w:rPr>
-          <w:rFonts w:asciiTheme="majorHAnsi" w:eastAsiaTheme="majorHAnsi" w:hAnsiTheme="majorHAnsi" w:hint="eastAsia"/>
-          <w:sz w:val="22"/>
-          <w:shd w:val="pct15" w:color="auto" w:fill="FFFFFF"/>
-          <w:lang w:val="el-GR"/>
-        </w:rPr>
-        <w:t>120</w:t>
-      </w:r>
-      <w:r>
-        <w:rPr>
-          <w:rFonts w:asciiTheme="majorHAnsi" w:eastAsiaTheme="majorHAnsi" w:hAnsiTheme="majorHAnsi"/>
-          <w:sz w:val="22"/>
-          <w:shd w:val="pct15" w:color="auto" w:fill="FFFFFF"/>
-          <w:lang w:val="el-GR"/>
-        </w:rPr>
-        <w:t xml:space="preserve"> </w:t>
-      </w:r>
-      <w:r>
-        <w:rPr>
-          <w:rFonts w:asciiTheme="majorHAnsi" w:eastAsiaTheme="majorHAnsi" w:hAnsiTheme="majorHAnsi" w:hint="eastAsia"/>
-          <w:sz w:val="22"/>
-          <w:shd w:val="pct15" w:color="auto" w:fill="FFFFFF"/>
-          <w:lang w:val="el-GR"/>
-        </w:rPr>
-        <w:t>포인터</w:t>
-      </w:r>
-    </w:p>
-    <w:p>
-      <w:pPr>
-        <w:rPr>
-          <w:rFonts w:asciiTheme="majorHAnsi" w:eastAsiaTheme="majorHAnsi" w:hAnsiTheme="majorHAnsi"/>
-          <w:lang w:val="el-GR"/>
-        </w:rPr>
-      </w:pPr>
-      <w:r>
-        <w:rPr>
-          <w:rFonts w:asciiTheme="majorHAnsi" w:eastAsiaTheme="majorHAnsi" w:hAnsiTheme="majorHAnsi" w:hint="eastAsia"/>
-          <w:lang w:val="el-GR"/>
-        </w:rPr>
-        <w:t xml:space="preserve">- 변수의 주소 </w:t>
-      </w:r>
-    </w:p>
-    <w:p>
-      <w:pPr>
-        <w:rPr>
-          <w:rFonts w:asciiTheme="majorHAnsi" w:eastAsiaTheme="majorHAnsi" w:hAnsiTheme="majorHAnsi"/>
-          <w:lang w:val="el-GR"/>
-        </w:rPr>
-      </w:pPr>
-      <w:r>
-        <w:rPr>
-          <w:rFonts w:asciiTheme="majorHAnsi" w:eastAsiaTheme="majorHAnsi" w:hAnsiTheme="majorHAnsi" w:hint="eastAsia"/>
-          <w:lang w:val="el-GR"/>
-        </w:rPr>
-        <w:t xml:space="preserve">출력 </w:t>
-      </w:r>
-      <w:r>
-        <w:rPr>
-          <w:rFonts w:asciiTheme="majorHAnsi" w:eastAsiaTheme="majorHAnsi" w:hAnsiTheme="majorHAnsi"/>
-          <w:lang w:val="el-GR"/>
-        </w:rPr>
-        <w:t xml:space="preserve">/ </w:t>
-      </w:r>
-      <w:r>
-        <w:rPr>
-          <w:rFonts w:asciiTheme="majorHAnsi" w:eastAsiaTheme="majorHAnsi" w:hAnsiTheme="majorHAnsi" w:hint="eastAsia"/>
-          <w:lang w:val="el-GR"/>
-        </w:rPr>
-        <w:t>값 저장,</w:t>
-      </w:r>
-      <w:r>
-        <w:rPr>
-          <w:rFonts w:asciiTheme="majorHAnsi" w:eastAsiaTheme="majorHAnsi" w:hAnsiTheme="majorHAnsi"/>
-          <w:lang w:val="el-GR"/>
-        </w:rPr>
-        <w:t xml:space="preserve"> </w:t>
-      </w:r>
-      <w:r>
-        <w:rPr>
-          <w:rFonts w:asciiTheme="majorHAnsi" w:eastAsiaTheme="majorHAnsi" w:hAnsiTheme="majorHAnsi" w:hint="eastAsia"/>
-          <w:lang w:val="el-GR"/>
-        </w:rPr>
-        <w:t>읽기 등 가능</w:t>
-      </w:r>
-    </w:p>
-    <w:p>
-      <w:pPr>
-        <w:rPr>
-          <w:rFonts w:asciiTheme="majorHAnsi" w:eastAsiaTheme="majorHAnsi" w:hAnsiTheme="majorHAnsi"/>
-          <w:lang w:val="el-GR"/>
-        </w:rPr>
-      </w:pPr>
-    </w:p>
-    <w:p>
-      <w:pPr>
-        <w:rPr>
-          <w:rFonts w:asciiTheme="majorHAnsi" w:eastAsiaTheme="majorHAnsi" w:hAnsiTheme="majorHAnsi"/>
-          <w:sz w:val="22"/>
-          <w:shd w:val="pct15" w:color="auto" w:fill="FFFFFF"/>
-          <w:lang w:val="el-GR"/>
-        </w:rPr>
-      </w:pPr>
-      <w:r>
-        <w:rPr>
-          <w:rFonts w:asciiTheme="majorHAnsi" w:eastAsiaTheme="majorHAnsi" w:hAnsiTheme="majorHAnsi" w:hint="eastAsia"/>
-          <w:sz w:val="22"/>
-          <w:shd w:val="pct15" w:color="auto" w:fill="FFFFFF"/>
-          <w:lang w:val="el-GR"/>
-        </w:rPr>
-        <w:t>121 구조체</w:t>
-      </w:r>
-    </w:p>
-    <w:p>
-      <w:pPr>
-        <w:rPr>
-          <w:rFonts w:asciiTheme="majorHAnsi" w:eastAsiaTheme="majorHAnsi" w:hAnsiTheme="majorHAnsi"/>
-          <w:lang w:val="el-GR"/>
-        </w:rPr>
-      </w:pPr>
-      <w:r>
-        <w:rPr>
-          <w:rFonts w:asciiTheme="majorHAnsi" w:eastAsiaTheme="majorHAnsi" w:hAnsiTheme="majorHAnsi" w:hint="eastAsia"/>
-          <w:lang w:val="el-GR"/>
-        </w:rPr>
-        <w:lastRenderedPageBreak/>
-        <w:t>- 자료의 종류가 다른 변수의 모임</w:t>
-      </w:r>
-    </w:p>
-    <w:p>
-      <w:pPr>
-        <w:rPr>
-          <w:rFonts w:asciiTheme="majorHAnsi" w:eastAsiaTheme="majorHAnsi" w:hAnsiTheme="majorHAnsi"/>
-          <w:lang w:val="el-GR"/>
-        </w:rPr>
-      </w:pPr>
-      <w:r>
-        <w:rPr>
-          <w:rFonts w:asciiTheme="majorHAnsi" w:eastAsiaTheme="majorHAnsi" w:hAnsiTheme="majorHAnsi" w:hint="eastAsia"/>
-          <w:lang w:val="el-GR"/>
-        </w:rPr>
-        <w:t xml:space="preserve">구조체 정의 </w:t>
-      </w:r>
-      <w:r>
-        <w:rPr>
-          <w:rFonts w:asciiTheme="majorHAnsi" w:eastAsiaTheme="majorHAnsi" w:hAnsiTheme="majorHAnsi"/>
-          <w:lang w:val="el-GR"/>
-        </w:rPr>
-        <w:t>– int</w:t>
-      </w:r>
-      <w:r>
-        <w:rPr>
-          <w:rFonts w:asciiTheme="majorHAnsi" w:eastAsiaTheme="majorHAnsi" w:hAnsiTheme="majorHAnsi" w:hint="eastAsia"/>
-          <w:lang w:val="el-GR"/>
-        </w:rPr>
-        <w:t xml:space="preserve">나 char 같은 </w:t>
-      </w:r>
-      <w:proofErr w:type="spellStart"/>
-      <w:r>
-        <w:rPr>
-          <w:rFonts w:asciiTheme="majorHAnsi" w:eastAsiaTheme="majorHAnsi" w:hAnsiTheme="majorHAnsi" w:hint="eastAsia"/>
-          <w:lang w:val="el-GR"/>
-        </w:rPr>
-        <w:t>자료형을</w:t>
-      </w:r>
-      <w:proofErr w:type="spellEnd"/>
-      <w:r>
-        <w:rPr>
-          <w:rFonts w:asciiTheme="majorHAnsi" w:eastAsiaTheme="majorHAnsi" w:hAnsiTheme="majorHAnsi" w:hint="eastAsia"/>
-          <w:lang w:val="el-GR"/>
-        </w:rPr>
-        <w:t xml:space="preserve"> 만드는 것을 의미</w:t>
-      </w:r>
-    </w:p>
-    <w:p>
-      <w:pPr>
-        <w:rPr>
-          <w:rFonts w:asciiTheme="majorHAnsi" w:eastAsiaTheme="majorHAnsi" w:hAnsiTheme="majorHAnsi"/>
-          <w:lang w:val="el-GR"/>
-        </w:rPr>
-      </w:pPr>
-      <w:r>
-        <w:rPr>
-          <w:rFonts w:asciiTheme="majorHAnsi" w:eastAsiaTheme="majorHAnsi" w:hAnsiTheme="majorHAnsi" w:hint="eastAsia"/>
-          <w:lang w:val="el-GR"/>
-        </w:rPr>
-        <w:t xml:space="preserve">구조체 변수의 선언 </w:t>
-      </w:r>
-      <w:r>
-        <w:rPr>
-          <w:rFonts w:asciiTheme="majorHAnsi" w:eastAsiaTheme="majorHAnsi" w:hAnsiTheme="majorHAnsi"/>
-          <w:lang w:val="el-GR"/>
-        </w:rPr>
-        <w:t xml:space="preserve">– </w:t>
-      </w:r>
-      <w:r>
-        <w:rPr>
-          <w:rFonts w:asciiTheme="majorHAnsi" w:eastAsiaTheme="majorHAnsi" w:hAnsiTheme="majorHAnsi" w:hint="eastAsia"/>
-          <w:lang w:val="el-GR"/>
-        </w:rPr>
-        <w:t>구조체 변수를 사용하려면 먼저 정의한 구조체에 대한 변수를 선언</w:t>
-      </w:r>
-    </w:p>
-    <w:p>
-      <w:pPr>
-        <w:rPr>
-          <w:rFonts w:asciiTheme="majorHAnsi" w:eastAsiaTheme="majorHAnsi" w:hAnsiTheme="majorHAnsi"/>
-          <w:lang w:val="el-GR"/>
-        </w:rPr>
-      </w:pPr>
-      <w:r>
-        <w:rPr>
-          <w:rFonts w:asciiTheme="majorHAnsi" w:eastAsiaTheme="majorHAnsi" w:hAnsiTheme="majorHAnsi" w:hint="eastAsia"/>
-          <w:lang w:val="el-GR"/>
-        </w:rPr>
-        <w:t xml:space="preserve">구조체 멤버 지정 </w:t>
-      </w:r>
-    </w:p>
-    <w:p>
-      <w:pPr>
-        <w:rPr>
-          <w:rFonts w:asciiTheme="majorHAnsi" w:eastAsiaTheme="majorHAnsi" w:hAnsiTheme="majorHAnsi"/>
-          <w:lang w:val="el-GR"/>
-        </w:rPr>
-      </w:pPr>
-      <w:proofErr w:type="gramStart"/>
-      <w:r>
-        <w:rPr>
-          <w:rFonts w:asciiTheme="majorHAnsi" w:eastAsiaTheme="majorHAnsi" w:hAnsiTheme="majorHAnsi"/>
-          <w:lang w:val="el-GR"/>
-        </w:rPr>
-        <w:t>.</w:t>
-      </w:r>
-      <w:r>
-        <w:rPr>
-          <w:rFonts w:asciiTheme="majorHAnsi" w:eastAsiaTheme="majorHAnsi" w:hAnsiTheme="majorHAnsi" w:hint="eastAsia"/>
-          <w:lang w:val="el-GR"/>
-        </w:rPr>
-        <w:t>지정</w:t>
-      </w:r>
-      <w:proofErr w:type="gramEnd"/>
-      <w:r>
-        <w:rPr>
-          <w:rFonts w:asciiTheme="majorHAnsi" w:eastAsiaTheme="majorHAnsi" w:hAnsiTheme="majorHAnsi" w:hint="eastAsia"/>
-          <w:lang w:val="el-GR"/>
-        </w:rPr>
-        <w:t xml:space="preserve"> </w:t>
-      </w:r>
-      <w:r>
-        <w:rPr>
-          <w:rFonts w:asciiTheme="majorHAnsi" w:eastAsiaTheme="majorHAnsi" w:hAnsiTheme="majorHAnsi"/>
-          <w:lang w:val="el-GR"/>
-        </w:rPr>
-        <w:t xml:space="preserve">– </w:t>
-      </w:r>
-      <w:r>
-        <w:rPr>
-          <w:rFonts w:asciiTheme="majorHAnsi" w:eastAsiaTheme="majorHAnsi" w:hAnsiTheme="majorHAnsi" w:hint="eastAsia"/>
-          <w:lang w:val="el-GR"/>
-        </w:rPr>
-        <w:t>구조체 일반 변수를 이용해 구조체 멤버를 지정할 때</w:t>
-      </w:r>
-    </w:p>
-    <w:p>
-      <w:pPr>
-        <w:rPr>
-          <w:rFonts w:asciiTheme="majorHAnsi" w:eastAsiaTheme="majorHAnsi" w:hAnsiTheme="majorHAnsi"/>
-          <w:lang w:val="el-GR"/>
-        </w:rPr>
-      </w:pPr>
-      <w:r>
-        <w:rPr>
-          <w:rFonts w:asciiTheme="majorHAnsi" w:eastAsiaTheme="majorHAnsi" w:hAnsiTheme="majorHAnsi" w:hint="eastAsia"/>
-          <w:lang w:val="el-GR"/>
-        </w:rPr>
-        <w:t xml:space="preserve">-&gt; 지정 </w:t>
-      </w:r>
-      <w:r>
-        <w:rPr>
-          <w:rFonts w:asciiTheme="majorHAnsi" w:eastAsiaTheme="majorHAnsi" w:hAnsiTheme="majorHAnsi"/>
-          <w:lang w:val="el-GR"/>
-        </w:rPr>
-        <w:t xml:space="preserve">– </w:t>
-      </w:r>
-      <w:r>
-        <w:rPr>
-          <w:rFonts w:asciiTheme="majorHAnsi" w:eastAsiaTheme="majorHAnsi" w:hAnsiTheme="majorHAnsi" w:hint="eastAsia"/>
-          <w:lang w:val="el-GR"/>
-        </w:rPr>
-        <w:t xml:space="preserve">구조체 포인터 변수를 이용해 구조체 멤버를 지정할 때 </w:t>
-      </w:r>
-    </w:p>
-    <w:p>
-      <w:pPr>
-        <w:rPr>
-          <w:rFonts w:asciiTheme="majorHAnsi" w:eastAsiaTheme="majorHAnsi" w:hAnsiTheme="majorHAnsi"/>
-          <w:lang w:val="el-GR"/>
-        </w:rPr>
-      </w:pPr>
-      <w:r>
-        <w:rPr>
-          <w:rFonts w:asciiTheme="majorHAnsi" w:eastAsiaTheme="majorHAnsi" w:hAnsiTheme="majorHAnsi" w:hint="eastAsia"/>
-          <w:lang w:val="el-GR"/>
-        </w:rPr>
-        <w:t xml:space="preserve">구조체의 포인터 변수는 일반 포인터 변수처럼 </w:t>
-      </w:r>
-      <w:r>
-        <w:rPr>
-          <w:rFonts w:asciiTheme="majorHAnsi" w:eastAsiaTheme="majorHAnsi" w:hAnsiTheme="majorHAnsi"/>
-          <w:lang w:val="el-GR"/>
-        </w:rPr>
-        <w:t>*</w:t>
-      </w:r>
-      <w:proofErr w:type="spellStart"/>
-      <w:r>
-        <w:rPr>
-          <w:rFonts w:asciiTheme="majorHAnsi" w:eastAsiaTheme="majorHAnsi" w:hAnsiTheme="majorHAnsi" w:hint="eastAsia"/>
-          <w:lang w:val="el-GR"/>
-        </w:rPr>
-        <w:t>를</w:t>
-      </w:r>
-      <w:proofErr w:type="spellEnd"/>
-      <w:r>
-        <w:rPr>
-          <w:rFonts w:asciiTheme="majorHAnsi" w:eastAsiaTheme="majorHAnsi" w:hAnsiTheme="majorHAnsi" w:hint="eastAsia"/>
-          <w:lang w:val="el-GR"/>
-        </w:rPr>
-        <w:t xml:space="preserve"> 사용하여 멤버를 지정할 수 있음 </w:t>
-      </w:r>
-    </w:p>
-    <w:p>
-      <w:pPr>
-        <w:rPr>
-          <w:rFonts w:asciiTheme="majorHAnsi" w:eastAsiaTheme="majorHAnsi" w:hAnsiTheme="majorHAnsi"/>
-          <w:lang w:val="el-GR"/>
-        </w:rPr>
-      </w:pPr>
-    </w:p>
-    <w:p>
-      <w:pPr>
-        <w:rPr>
-          <w:rFonts w:asciiTheme="majorHAnsi" w:eastAsiaTheme="majorHAnsi" w:hAnsiTheme="majorHAnsi"/>
-          <w:lang w:val="el-GR"/>
-        </w:rPr>
-      </w:pPr>
-      <w:r>
-        <w:rPr>
-          <w:rFonts w:asciiTheme="majorHAnsi" w:eastAsiaTheme="majorHAnsi" w:hAnsiTheme="majorHAnsi" w:hint="eastAsia"/>
-          <w:sz w:val="22"/>
-          <w:shd w:val="pct15" w:color="auto" w:fill="FFFFFF"/>
-          <w:lang w:val="el-GR"/>
-        </w:rPr>
-        <w:t>1</w:t>
-      </w:r>
-      <w:r>
-        <w:rPr>
-          <w:rFonts w:asciiTheme="majorHAnsi" w:eastAsiaTheme="majorHAnsi" w:hAnsiTheme="majorHAnsi"/>
-          <w:sz w:val="22"/>
-          <w:shd w:val="pct15" w:color="auto" w:fill="FFFFFF"/>
-          <w:lang w:val="el-GR"/>
-        </w:rPr>
-        <w:t xml:space="preserve">22 </w:t>
-      </w:r>
-      <w:r>
-        <w:rPr>
-          <w:rFonts w:asciiTheme="majorHAnsi" w:eastAsiaTheme="majorHAnsi" w:hAnsiTheme="majorHAnsi" w:hint="eastAsia"/>
-          <w:sz w:val="22"/>
-          <w:shd w:val="pct15" w:color="auto" w:fill="FFFFFF"/>
-          <w:lang w:val="el-GR"/>
-        </w:rPr>
-        <w:t>사용자 정의 함수</w:t>
-      </w:r>
-    </w:p>
-    <w:p>
-      <w:pPr>
-        <w:rPr>
-          <w:rFonts w:asciiTheme="majorHAnsi" w:eastAsiaTheme="majorHAnsi" w:hAnsiTheme="majorHAnsi"/>
-          <w:lang w:val="el-GR"/>
-        </w:rPr>
-      </w:pPr>
-      <w:r>
-        <w:rPr>
-          <w:rFonts w:asciiTheme="majorHAnsi" w:eastAsiaTheme="majorHAnsi" w:hAnsiTheme="majorHAnsi" w:hint="eastAsia"/>
-          <w:lang w:val="el-GR"/>
-        </w:rPr>
-        <w:t>- 사용자가 직접 만들어 사용하는 함수</w:t>
-      </w:r>
-    </w:p>
-    <w:p>
-      <w:pPr>
-        <w:rPr>
-          <w:rFonts w:asciiTheme="majorHAnsi" w:eastAsiaTheme="majorHAnsi" w:hAnsiTheme="majorHAnsi"/>
-          <w:lang w:val="el-GR"/>
-        </w:rPr>
-      </w:pPr>
-    </w:p>
-    <w:p>
-      <w:pPr>
-        <w:rPr>
-          <w:rFonts w:asciiTheme="majorHAnsi" w:eastAsiaTheme="majorHAnsi" w:hAnsiTheme="majorHAnsi"/>
-          <w:sz w:val="22"/>
-          <w:shd w:val="pct15" w:color="auto" w:fill="FFFFFF"/>
-          <w:lang w:val="el-GR"/>
-        </w:rPr>
-      </w:pPr>
-      <w:r>
-        <w:rPr>
-          <w:rFonts w:asciiTheme="majorHAnsi" w:eastAsiaTheme="majorHAnsi" w:hAnsiTheme="majorHAnsi" w:hint="eastAsia"/>
-          <w:sz w:val="22"/>
-          <w:shd w:val="pct15" w:color="auto" w:fill="FFFFFF"/>
-          <w:lang w:val="el-GR"/>
-        </w:rPr>
-        <w:t xml:space="preserve">123 </w:t>
-      </w:r>
-      <w:r>
-        <w:rPr>
-          <w:rFonts w:asciiTheme="majorHAnsi" w:eastAsiaTheme="majorHAnsi" w:hAnsiTheme="majorHAnsi"/>
-          <w:sz w:val="22"/>
-          <w:shd w:val="pct15" w:color="auto" w:fill="FFFFFF"/>
-          <w:lang w:val="el-GR"/>
-        </w:rPr>
-        <w:t>Java</w:t>
-      </w:r>
-      <w:r>
-        <w:rPr>
-          <w:rFonts w:asciiTheme="majorHAnsi" w:eastAsiaTheme="majorHAnsi" w:hAnsiTheme="majorHAnsi" w:hint="eastAsia"/>
-          <w:sz w:val="22"/>
-          <w:shd w:val="pct15" w:color="auto" w:fill="FFFFFF"/>
-          <w:lang w:val="el-GR"/>
-        </w:rPr>
-        <w:t>의 클래스</w:t>
-      </w:r>
-    </w:p>
-    <w:p>
-      <w:pPr>
-        <w:rPr>
-          <w:rFonts w:asciiTheme="majorHAnsi" w:eastAsiaTheme="majorHAnsi" w:hAnsiTheme="majorHAnsi"/>
-          <w:lang w:val="el-GR"/>
-        </w:rPr>
-      </w:pPr>
-      <w:r>
-        <w:rPr>
-          <w:rFonts w:asciiTheme="majorHAnsi" w:eastAsiaTheme="majorHAnsi" w:hAnsiTheme="majorHAnsi" w:hint="eastAsia"/>
-          <w:lang w:val="el-GR"/>
-        </w:rPr>
-        <w:t xml:space="preserve">클래스 </w:t>
-      </w:r>
-      <w:r>
-        <w:rPr>
-          <w:rFonts w:asciiTheme="majorHAnsi" w:eastAsiaTheme="majorHAnsi" w:hAnsiTheme="majorHAnsi"/>
-          <w:lang w:val="el-GR"/>
-        </w:rPr>
-        <w:t xml:space="preserve">– </w:t>
-      </w:r>
-      <w:r>
-        <w:rPr>
-          <w:rFonts w:asciiTheme="majorHAnsi" w:eastAsiaTheme="majorHAnsi" w:hAnsiTheme="majorHAnsi" w:hint="eastAsia"/>
-          <w:lang w:val="el-GR"/>
-        </w:rPr>
-        <w:t xml:space="preserve">객체 생성을 위한 필드와 </w:t>
-      </w:r>
-      <w:proofErr w:type="spellStart"/>
-      <w:r>
-        <w:rPr>
-          <w:rFonts w:asciiTheme="majorHAnsi" w:eastAsiaTheme="majorHAnsi" w:hAnsiTheme="majorHAnsi" w:hint="eastAsia"/>
-          <w:lang w:val="el-GR"/>
-        </w:rPr>
-        <w:t>메소드를</w:t>
-      </w:r>
-      <w:proofErr w:type="spellEnd"/>
-      <w:r>
-        <w:rPr>
-          <w:rFonts w:asciiTheme="majorHAnsi" w:eastAsiaTheme="majorHAnsi" w:hAnsiTheme="majorHAnsi" w:hint="eastAsia"/>
-          <w:lang w:val="el-GR"/>
-        </w:rPr>
-        <w:t xml:space="preserve"> 정의하는 설계도</w:t>
-      </w:r>
-    </w:p>
-    <w:p>
-      <w:pPr>
-        <w:rPr>
-          <w:rFonts w:asciiTheme="majorHAnsi" w:eastAsiaTheme="majorHAnsi" w:hAnsiTheme="majorHAnsi"/>
-          <w:lang w:val="el-GR"/>
-        </w:rPr>
-      </w:pPr>
-      <w:r>
-        <w:rPr>
-          <w:rFonts w:asciiTheme="majorHAnsi" w:eastAsiaTheme="majorHAnsi" w:hAnsiTheme="majorHAnsi" w:hint="eastAsia"/>
-          <w:lang w:val="el-GR"/>
-        </w:rPr>
-        <w:t xml:space="preserve">1. 클래스 이름을 정하고 객체 생성을 위한 필드와 </w:t>
-      </w:r>
-      <w:proofErr w:type="spellStart"/>
-      <w:r>
-        <w:rPr>
-          <w:rFonts w:asciiTheme="majorHAnsi" w:eastAsiaTheme="majorHAnsi" w:hAnsiTheme="majorHAnsi" w:hint="eastAsia"/>
-          <w:lang w:val="el-GR"/>
-        </w:rPr>
-        <w:t>메소드를</w:t>
-      </w:r>
-      <w:proofErr w:type="spellEnd"/>
-      <w:r>
-        <w:rPr>
-          <w:rFonts w:asciiTheme="majorHAnsi" w:eastAsiaTheme="majorHAnsi" w:hAnsiTheme="majorHAnsi" w:hint="eastAsia"/>
-          <w:lang w:val="el-GR"/>
-        </w:rPr>
-        <w:t xml:space="preserve"> 정의</w:t>
-      </w:r>
-    </w:p>
-    <w:p>
-      <w:pPr>
-        <w:rPr>
-          <w:rFonts w:asciiTheme="majorHAnsi" w:eastAsiaTheme="majorHAnsi" w:hAnsiTheme="majorHAnsi"/>
-          <w:lang w:val="el-GR"/>
-        </w:rPr>
-      </w:pPr>
-      <w:r>
-        <w:rPr>
-          <w:rFonts w:asciiTheme="majorHAnsi" w:eastAsiaTheme="majorHAnsi" w:hAnsiTheme="majorHAnsi" w:hint="eastAsia"/>
-          <w:lang w:val="el-GR"/>
-        </w:rPr>
-        <w:t>2. 객체 생성</w:t>
-      </w:r>
-    </w:p>
-    <w:p>
-      <w:pPr>
-        <w:rPr>
-          <w:rFonts w:asciiTheme="majorHAnsi" w:eastAsiaTheme="majorHAnsi" w:hAnsiTheme="majorHAnsi"/>
-          <w:lang w:val="el-GR"/>
-        </w:rPr>
-      </w:pPr>
-      <w:r>
-        <w:rPr>
-          <w:rFonts w:asciiTheme="majorHAnsi" w:eastAsiaTheme="majorHAnsi" w:hAnsiTheme="majorHAnsi" w:hint="eastAsia"/>
-          <w:lang w:val="el-GR"/>
-        </w:rPr>
-        <w:t xml:space="preserve">3. 생성된 객체들을 이용하여 코딩 </w:t>
-      </w:r>
-    </w:p>
-    <w:p>
-      <w:pPr>
-        <w:rPr>
-          <w:rFonts w:asciiTheme="majorHAnsi" w:eastAsiaTheme="majorHAnsi" w:hAnsiTheme="majorHAnsi"/>
-          <w:lang w:val="el-GR"/>
-        </w:rPr>
-      </w:pPr>
-    </w:p>
-    <w:p>
-      <w:pPr>
-        <w:rPr>
-          <w:rFonts w:asciiTheme="majorHAnsi" w:eastAsiaTheme="majorHAnsi" w:hAnsiTheme="majorHAnsi"/>
-          <w:sz w:val="22"/>
-          <w:shd w:val="pct15" w:color="auto" w:fill="FFFFFF"/>
-          <w:lang w:val="el-GR"/>
-        </w:rPr>
-      </w:pPr>
-      <w:r>
-        <w:rPr>
-          <w:rFonts w:asciiTheme="majorHAnsi" w:eastAsiaTheme="majorHAnsi" w:hAnsiTheme="majorHAnsi"/>
-          <w:sz w:val="22"/>
-          <w:shd w:val="pct15" w:color="auto" w:fill="FFFFFF"/>
-          <w:lang w:val="el-GR"/>
-        </w:rPr>
-        <w:t xml:space="preserve">127 </w:t>
-      </w:r>
-      <w:proofErr w:type="spellStart"/>
-      <w:r>
-        <w:rPr>
-          <w:rFonts w:asciiTheme="majorHAnsi" w:eastAsiaTheme="majorHAnsi" w:hAnsiTheme="majorHAnsi" w:hint="eastAsia"/>
-          <w:sz w:val="22"/>
-          <w:shd w:val="pct15" w:color="auto" w:fill="FFFFFF"/>
-          <w:lang w:val="el-GR"/>
-        </w:rPr>
-        <w:t>절차식</w:t>
-      </w:r>
-      <w:proofErr w:type="spellEnd"/>
-      <w:r>
-        <w:rPr>
-          <w:rFonts w:asciiTheme="majorHAnsi" w:eastAsiaTheme="majorHAnsi" w:hAnsiTheme="majorHAnsi" w:hint="eastAsia"/>
-          <w:sz w:val="22"/>
-          <w:shd w:val="pct15" w:color="auto" w:fill="FFFFFF"/>
-          <w:lang w:val="el-GR"/>
-        </w:rPr>
-        <w:t xml:space="preserve"> 프로그래밍 언어</w:t>
-      </w:r>
-    </w:p>
-    <w:p>
-      <w:pPr>
-        <w:rPr>
-          <w:rFonts w:asciiTheme="majorHAnsi" w:eastAsiaTheme="majorHAnsi" w:hAnsiTheme="majorHAnsi"/>
-          <w:lang w:val="el-GR"/>
-        </w:rPr>
-      </w:pPr>
-      <w:r>
-        <w:rPr>
-          <w:rFonts w:asciiTheme="majorHAnsi" w:eastAsiaTheme="majorHAnsi" w:hAnsiTheme="majorHAnsi" w:hint="eastAsia"/>
-          <w:lang w:val="el-GR"/>
-        </w:rPr>
-        <w:t>- 일련의 처리 절차를</w:t>
-      </w:r>
       <w:bookmarkStart w:id="0" w:name="_GoBack"/>
       <w:bookmarkEnd w:id="0"/>
-      <w:r>
-        <w:rPr>
-          <w:rFonts w:asciiTheme="majorHAnsi" w:eastAsiaTheme="majorHAnsi" w:hAnsiTheme="majorHAnsi" w:hint="eastAsia"/>
-          <w:lang w:val="el-GR"/>
-        </w:rPr>
-        <w:t xml:space="preserve"> 정해진 문법에 따라 순서대로 기술하는 언어</w:t>
-      </w:r>
-    </w:p>
-    <w:p>
-      <w:pPr>
-        <w:rPr>
-          <w:rFonts w:asciiTheme="majorHAnsi" w:eastAsiaTheme="majorHAnsi" w:hAnsiTheme="majorHAnsi"/>
-          <w:lang w:val="el-GR"/>
-        </w:rPr>
-      </w:pPr>
-      <w:r>
-        <w:rPr>
-          <w:rFonts w:asciiTheme="majorHAnsi" w:eastAsiaTheme="majorHAnsi" w:hAnsiTheme="majorHAnsi" w:hint="eastAsia"/>
-          <w:lang w:val="el-GR"/>
-        </w:rPr>
-        <w:t xml:space="preserve">종류 </w:t>
-      </w:r>
-      <w:r>
-        <w:rPr>
-          <w:rFonts w:asciiTheme="majorHAnsi" w:eastAsiaTheme="majorHAnsi" w:hAnsiTheme="majorHAnsi"/>
-          <w:lang w:val="el-GR"/>
-        </w:rPr>
-        <w:t xml:space="preserve">– C / ALGOL / COBOL / FORTRAN </w:t>
-      </w:r>
-    </w:p>
-    <w:p>
-      <w:pPr>
-        <w:rPr>
-          <w:rFonts w:asciiTheme="majorHAnsi" w:eastAsiaTheme="majorHAnsi" w:hAnsiTheme="majorHAnsi"/>
-          <w:lang w:val="el-GR"/>
-        </w:rPr>
-      </w:pPr>
-    </w:p>
-    <w:p>
-      <w:pPr>
-        <w:rPr>
-          <w:rFonts w:asciiTheme="majorHAnsi" w:eastAsiaTheme="majorHAnsi" w:hAnsiTheme="majorHAnsi"/>
-          <w:sz w:val="22"/>
-          <w:shd w:val="pct15" w:color="auto" w:fill="FFFFFF"/>
-          <w:lang w:val="el-GR"/>
-        </w:rPr>
-      </w:pPr>
-      <w:r>
-        <w:rPr>
-          <w:rFonts w:asciiTheme="majorHAnsi" w:eastAsiaTheme="majorHAnsi" w:hAnsiTheme="majorHAnsi"/>
-          <w:sz w:val="22"/>
-          <w:shd w:val="pct15" w:color="auto" w:fill="FFFFFF"/>
-          <w:lang w:val="el-GR"/>
-        </w:rPr>
-        <w:t xml:space="preserve">128 </w:t>
-      </w:r>
-      <w:r>
-        <w:rPr>
-          <w:rFonts w:asciiTheme="majorHAnsi" w:eastAsiaTheme="majorHAnsi" w:hAnsiTheme="majorHAnsi" w:hint="eastAsia"/>
-          <w:sz w:val="22"/>
-          <w:shd w:val="pct15" w:color="auto" w:fill="FFFFFF"/>
-          <w:lang w:val="el-GR"/>
-        </w:rPr>
-        <w:t>객체지향 프로그래밍 언어</w:t>
-      </w:r>
-      <w:r>
-        <w:rPr>
-          <w:rFonts w:asciiTheme="majorHAnsi" w:eastAsiaTheme="majorHAnsi" w:hAnsiTheme="majorHAnsi"/>
-          <w:sz w:val="22"/>
-          <w:shd w:val="pct15" w:color="auto" w:fill="FFFFFF"/>
-          <w:lang w:val="el-GR"/>
-        </w:rPr>
-        <w:t xml:space="preserve"> </w:t>
-      </w:r>
-    </w:p>
-    <w:p>
-      <w:pPr>
-        <w:rPr>
-          <w:rFonts w:asciiTheme="majorHAnsi" w:eastAsiaTheme="majorHAnsi" w:hAnsiTheme="majorHAnsi"/>
-          <w:lang w:val="el-GR"/>
-        </w:rPr>
-      </w:pPr>
-      <w:r>
-        <w:rPr>
-          <w:rFonts w:asciiTheme="majorHAnsi" w:eastAsiaTheme="majorHAnsi" w:hAnsiTheme="majorHAnsi"/>
-          <w:lang w:val="el-GR"/>
-        </w:rPr>
-        <w:t xml:space="preserve">- </w:t>
-      </w:r>
-      <w:r>
-        <w:rPr>
-          <w:rFonts w:asciiTheme="majorHAnsi" w:eastAsiaTheme="majorHAnsi" w:hAnsiTheme="majorHAnsi" w:hint="eastAsia"/>
-          <w:lang w:val="el-GR"/>
-        </w:rPr>
-        <w:t>현실 세계의 개체를 하나의 객체로 만들어 객체들을 조립해서 프로그램을 작성하는 기법</w:t>
-      </w:r>
-    </w:p>
-    <w:p>
-      <w:pPr>
-        <w:rPr>
-          <w:rFonts w:asciiTheme="majorHAnsi" w:eastAsiaTheme="majorHAnsi" w:hAnsiTheme="majorHAnsi"/>
-          <w:lang w:val="el-GR"/>
-        </w:rPr>
-      </w:pPr>
-      <w:r>
-        <w:rPr>
-          <w:rFonts w:asciiTheme="majorHAnsi" w:eastAsiaTheme="majorHAnsi" w:hAnsiTheme="majorHAnsi" w:hint="eastAsia"/>
-          <w:lang w:val="el-GR"/>
-        </w:rPr>
-        <w:t xml:space="preserve">종류 </w:t>
-      </w:r>
-      <w:r>
-        <w:rPr>
-          <w:rFonts w:asciiTheme="majorHAnsi" w:eastAsiaTheme="majorHAnsi" w:hAnsiTheme="majorHAnsi"/>
-          <w:lang w:val="el-GR"/>
-        </w:rPr>
-        <w:t xml:space="preserve">– JAVA / C++ / Smalltalk </w:t>
-      </w:r>
     </w:p>
     <w:sectPr>
       <w:pgSz w:w="11906" w:h="16838"/>
@@ -3356,6 +2205,56 @@
     </w:sectPr>
   </w:body>
 </w:document>
+</file>
+
+<file path=word/endnotes.xml><?xml version="1.0" encoding="utf-8"?>
+<w:endnotes xmlns:wpc="http://schemas.microsoft.com/office/word/2010/wordprocessingCanvas" xmlns:cx="http://schemas.microsoft.com/office/drawing/2014/chartex" xmlns:mc="http://schemas.openxmlformats.org/markup-compatibility/2006" xmlns:o="urn:schemas-microsoft-com:office:office" xmlns:r="http://schemas.openxmlformats.org/officeDocument/2006/relationships" xmlns:m="http://schemas.openxmlformats.org/officeDocument/2006/math" xmlns:v="urn:schemas-microsoft-com:vml" xmlns:wp14="http://schemas.microsoft.com/office/word/2010/wordprocessingDrawing" xmlns:wp="http://schemas.openxmlformats.org/drawingml/2006/wordprocessingDrawing" xmlns:w10="urn:schemas-microsoft-com:office:word" xmlns:w="http://schemas.openxmlformats.org/wordprocessingml/2006/main" xmlns:w14="http://schemas.microsoft.com/office/word/2010/wordml" xmlns:w15="http://schemas.microsoft.com/office/word/2012/wordml" xmlns:w16se="http://schemas.microsoft.com/office/word/2015/wordml/symex" xmlns:wpg="http://schemas.microsoft.com/office/word/2010/wordprocessingGroup" xmlns:wpi="http://schemas.microsoft.com/office/word/2010/wordprocessingInk" xmlns:wne="http://schemas.microsoft.com/office/word/2006/wordml" xmlns:wps="http://schemas.microsoft.com/office/word/2010/wordprocessingShape" mc:Ignorable="w14 w15 w16se wp14">
+  <w:endnote w:type="separator" w:id="-1">
+    <w:p>
+      <w:pPr>
+        <w:spacing w:after="0" w:line="240" w:lineRule="auto"/>
+      </w:pPr>
+      <w:r>
+        <w:separator/>
+      </w:r>
+    </w:p>
+  </w:endnote>
+  <w:endnote w:type="continuationSeparator" w:id="0">
+    <w:p>
+      <w:pPr>
+        <w:spacing w:after="0" w:line="240" w:lineRule="auto"/>
+      </w:pPr>
+      <w:r>
+        <w:continuationSeparator/>
+      </w:r>
+    </w:p>
+  </w:endnote>
+</w:endnotes>
+</file>
+
+<file path=word/footnotes.xml><?xml version="1.0" encoding="utf-8"?>
+<w:footnotes xmlns:wpc="http://schemas.microsoft.com/office/word/2010/wordprocessingCanvas" xmlns:cx="http://schemas.microsoft.com/office/drawing/2014/chartex" xmlns:mc="http://schemas.openxmlformats.org/markup-compatibility/2006" xmlns:o="urn:schemas-microsoft-com:office:office" xmlns:r="http://schemas.openxmlformats.org/officeDocument/2006/relationships" xmlns:m="http://schemas.openxmlformats.org/officeDocument/2006/math" xmlns:v="urn:schemas-microsoft-com:vml" xmlns:wp14="http://schemas.microsoft.com/office/word/2010/wordprocessingDrawing" xmlns:wp="http://schemas.openxmlformats.org/drawingml/2006/wordprocessingDrawing" xmlns:w10="urn:schemas-microsoft-com:office:word" xmlns:w="http://schemas.openxmlformats.org/wordprocessingml/2006/main" xmlns:w14="http://schemas.microsoft.com/office/word/2010/wordml" xmlns:w15="http://schemas.microsoft.com/office/word/2012/wordml" xmlns:w16se="http://schemas.microsoft.com/office/word/2015/wordml/symex" xmlns:wpg="http://schemas.microsoft.com/office/word/2010/wordprocessingGroup" xmlns:wpi="http://schemas.microsoft.com/office/word/2010/wordprocessingInk" xmlns:wne="http://schemas.microsoft.com/office/word/2006/wordml" xmlns:wps="http://schemas.microsoft.com/office/word/2010/wordprocessingShape" mc:Ignorable="w14 w15 w16se wp14">
+  <w:footnote w:type="separator" w:id="-1">
+    <w:p>
+      <w:pPr>
+        <w:spacing w:after="0" w:line="240" w:lineRule="auto"/>
+      </w:pPr>
+      <w:r>
+        <w:separator/>
+      </w:r>
+    </w:p>
+  </w:footnote>
+  <w:footnote w:type="continuationSeparator" w:id="0">
+    <w:p>
+      <w:pPr>
+        <w:spacing w:after="0" w:line="240" w:lineRule="auto"/>
+      </w:pPr>
+      <w:r>
+        <w:continuationSeparator/>
+      </w:r>
+    </w:p>
+  </w:footnote>
+</w:footnotes>
 </file>
 
 <file path=word/styles.xml><?xml version="1.0" encoding="utf-8"?>
@@ -3786,6 +2685,50 @@
     <w:semiHidden/>
     <w:unhideWhenUsed/>
   </w:style>
+  <w:style w:type="paragraph" w:styleId="a3">
+    <w:name w:val="header"/>
+    <w:basedOn w:val="a"/>
+    <w:link w:val="Char"/>
+    <w:uiPriority w:val="99"/>
+    <w:unhideWhenUsed/>
+    <w:rsid w:val="00A15A99"/>
+    <w:pPr>
+      <w:tabs>
+        <w:tab w:val="center" w:pos="4513"/>
+        <w:tab w:val="right" w:pos="9026"/>
+      </w:tabs>
+      <w:snapToGrid w:val="0"/>
+    </w:pPr>
+  </w:style>
+  <w:style w:type="character" w:customStyle="1" w:styleId="Char">
+    <w:name w:val="머리글 Char"/>
+    <w:basedOn w:val="a0"/>
+    <w:link w:val="a3"/>
+    <w:uiPriority w:val="99"/>
+    <w:rsid w:val="00A15A99"/>
+  </w:style>
+  <w:style w:type="paragraph" w:styleId="a4">
+    <w:name w:val="footer"/>
+    <w:basedOn w:val="a"/>
+    <w:link w:val="Char0"/>
+    <w:uiPriority w:val="99"/>
+    <w:unhideWhenUsed/>
+    <w:rsid w:val="00A15A99"/>
+    <w:pPr>
+      <w:tabs>
+        <w:tab w:val="center" w:pos="4513"/>
+        <w:tab w:val="right" w:pos="9026"/>
+      </w:tabs>
+      <w:snapToGrid w:val="0"/>
+    </w:pPr>
+  </w:style>
+  <w:style w:type="character" w:customStyle="1" w:styleId="Char0">
+    <w:name w:val="바닥글 Char"/>
+    <w:basedOn w:val="a0"/>
+    <w:link w:val="a4"/>
+    <w:uiPriority w:val="99"/>
+    <w:rsid w:val="00A15A99"/>
+  </w:style>
 </w:styles>
 </file>
 

</xml_diff>